<commit_message>
small tweaks, need to fix chapters 5,6,7
</commit_message>
<xml_diff>
--- a/Outline Kit-Learning D3.js Mapping.docx
+++ b/Outline Kit-Learning D3.js Mapping.docx
@@ -6,13 +6,11 @@
       <w:pPr>
         <w:pStyle w:val="Title"/>
       </w:pPr>
-      <w:bookmarkStart w:id="0" w:name="_GoBack"/>
-      <w:bookmarkEnd w:id="0"/>
-      <w:commentRangeStart w:id="1"/>
+      <w:commentRangeStart w:id="0"/>
       <w:r>
         <w:t>Learning D3.js Mapping</w:t>
       </w:r>
-      <w:commentRangeEnd w:id="1"/>
+      <w:commentRangeEnd w:id="0"/>
       <w:r>
         <w:rPr>
           <w:rStyle w:val="CommentReference"/>
@@ -21,7 +19,7 @@
           <w:spacing w:val="0"/>
           <w:kern w:val="0"/>
         </w:rPr>
-        <w:commentReference w:id="1"/>
+        <w:commentReference w:id="0"/>
       </w:r>
       <w:r>
         <w:t xml:space="preserve"> </w:t>
@@ -85,6 +83,19 @@
     </w:p>
     <w:p>
       <w:pPr>
+        <w:rPr>
+          <w:i/>
+        </w:rPr>
+      </w:pPr>
+      <w:r>
+        <w:rPr>
+          <w:i/>
+        </w:rPr>
+        <w:t xml:space="preserve">Build interactive maps with d3.js and learn how to optimize your code for testability as well as data management and compression. </w:t>
+      </w:r>
+    </w:p>
+    <w:p>
+      <w:pPr>
         <w:pStyle w:val="Heading1"/>
       </w:pPr>
       <w:r>
@@ -113,6 +124,84 @@
     <w:p>
       <w:pPr>
         <w:rPr>
+          <w:i/>
+        </w:rPr>
+      </w:pPr>
+      <w:r>
+        <w:rPr>
+          <w:i/>
+        </w:rPr>
+        <w:t>Have a solid base out of which you can build visualizations</w:t>
+      </w:r>
+    </w:p>
+    <w:p>
+      <w:pPr>
+        <w:rPr>
+          <w:i/>
+        </w:rPr>
+      </w:pPr>
+      <w:r>
+        <w:rPr>
+          <w:i/>
+        </w:rPr>
+        <w:t>Learn all the ins and outs of comprehensive SVG geometric shapes</w:t>
+      </w:r>
+    </w:p>
+    <w:p>
+      <w:pPr>
+        <w:rPr>
+          <w:i/>
+        </w:rPr>
+      </w:pPr>
+      <w:r>
+        <w:rPr>
+          <w:i/>
+        </w:rPr>
+        <w:t>Learn to manage map data and plot it with d3.js</w:t>
+      </w:r>
+    </w:p>
+    <w:p>
+      <w:pPr>
+        <w:rPr>
+          <w:i/>
+        </w:rPr>
+      </w:pPr>
+      <w:r>
+        <w:rPr>
+          <w:i/>
+        </w:rPr>
+        <w:t>Add interactivity and points of interest to your maps</w:t>
+      </w:r>
+    </w:p>
+    <w:p>
+      <w:pPr>
+        <w:rPr>
+          <w:i/>
+        </w:rPr>
+      </w:pPr>
+      <w:r>
+        <w:rPr>
+          <w:i/>
+        </w:rPr>
+        <w:t>Compress and manipulate geoJSON files with the use of topoJSON</w:t>
+      </w:r>
+    </w:p>
+    <w:p>
+      <w:pPr>
+        <w:rPr>
+          <w:i/>
+        </w:rPr>
+      </w:pPr>
+      <w:r>
+        <w:rPr>
+          <w:i/>
+        </w:rPr>
+        <w:t>Learn how to write testable d3.js visualizations</w:t>
+      </w:r>
+    </w:p>
+    <w:p>
+      <w:pPr>
+        <w:rPr>
           <w:b/>
         </w:rPr>
       </w:pPr>
@@ -156,14 +245,14 @@
         </w:rPr>
         <w:t xml:space="preserve"> </w:t>
       </w:r>
-      <w:commentRangeStart w:id="2"/>
+      <w:commentRangeStart w:id="1"/>
       <w:r>
         <w:rPr>
           <w:b/>
         </w:rPr>
         <w:t>Pages</w:t>
       </w:r>
-      <w:commentRangeEnd w:id="2"/>
+      <w:commentRangeEnd w:id="1"/>
       <w:r>
         <w:rPr>
           <w:rStyle w:val="CommentReference"/>
@@ -171,40 +260,46 @@
           <w:bCs w:val="0"/>
           <w:color w:val="auto"/>
         </w:rPr>
+        <w:commentReference w:id="1"/>
+      </w:r>
+      <w:r>
+        <w:rPr>
+          <w:b/>
+        </w:rPr>
+        <w:br/>
+      </w:r>
+    </w:p>
+    <w:p>
+      <w:pPr>
+        <w:rPr>
+          <w:b/>
+        </w:rPr>
+      </w:pPr>
+      <w:commentRangeStart w:id="2"/>
+      <w:r>
+        <w:rPr>
+          <w:b/>
+        </w:rPr>
+        <w:t>Description</w:t>
+      </w:r>
+      <w:commentRangeEnd w:id="2"/>
+      <w:r>
+        <w:rPr>
+          <w:rStyle w:val="CommentReference"/>
+        </w:rPr>
         <w:commentReference w:id="2"/>
       </w:r>
       <w:r>
         <w:rPr>
           <w:b/>
         </w:rPr>
-        <w:br/>
-      </w:r>
-    </w:p>
-    <w:p>
-      <w:pPr>
-        <w:rPr>
-          <w:b/>
-        </w:rPr>
-      </w:pPr>
-      <w:commentRangeStart w:id="3"/>
-      <w:r>
-        <w:rPr>
-          <w:b/>
-        </w:rPr>
-        <w:t>Description</w:t>
-      </w:r>
-      <w:commentRangeEnd w:id="3"/>
-      <w:r>
-        <w:rPr>
-          <w:rStyle w:val="CommentReference"/>
-        </w:rPr>
-        <w:commentReference w:id="3"/>
-      </w:r>
-      <w:r>
-        <w:rPr>
-          <w:b/>
-        </w:rPr>
         <w:t>:</w:t>
+      </w:r>
+      <w:r>
+        <w:rPr>
+          <w:b/>
+        </w:rPr>
+        <w:t xml:space="preserve"> This chapter sets up the reader with a working example ready to be executed. It gets the reader to install all core libraries needed in order to build upon visualizations and then maps.</w:t>
       </w:r>
     </w:p>
     <w:p>
@@ -252,6 +347,7 @@
         </w:numPr>
       </w:pPr>
       <w:r>
+        <w:lastRenderedPageBreak/>
         <w:t>Step-by-step bootstrap</w:t>
       </w:r>
     </w:p>
@@ -264,7 +360,7 @@
         </w:numPr>
       </w:pPr>
       <w:r>
-        <w:t>Optimizing geographic data files with TopoJSON</w:t>
+        <w:t>Installing key libraries and tools</w:t>
       </w:r>
     </w:p>
     <w:p>
@@ -291,19 +387,19 @@
         </w:rPr>
         <w:t xml:space="preserve">Skills </w:t>
       </w:r>
-      <w:commentRangeStart w:id="4"/>
+      <w:commentRangeStart w:id="3"/>
       <w:r>
         <w:rPr>
           <w:b/>
         </w:rPr>
         <w:t>learned</w:t>
       </w:r>
-      <w:commentRangeEnd w:id="4"/>
+      <w:commentRangeEnd w:id="3"/>
       <w:r>
         <w:rPr>
           <w:rStyle w:val="CommentReference"/>
         </w:rPr>
-        <w:commentReference w:id="4"/>
+        <w:commentReference w:id="3"/>
       </w:r>
       <w:r>
         <w:rPr>
@@ -356,6 +452,12 @@
         </w:rPr>
         <w:t>Description:</w:t>
       </w:r>
+      <w:r>
+        <w:rPr>
+          <w:b/>
+        </w:rPr>
+        <w:t xml:space="preserve"> Learn how SVG manages to plot into the DOM and what are the core geometric shapes it uses. Covers everything from geometric shape to vector paths which allow us to ultimately plot maps.</w:t>
+      </w:r>
     </w:p>
     <w:p>
       <w:r>
@@ -384,7 +486,6 @@
         <w:rPr>
           <w:b/>
         </w:rPr>
-        <w:lastRenderedPageBreak/>
         <w:t>Topics covered:</w:t>
       </w:r>
     </w:p>
@@ -567,6 +668,12 @@
         </w:rPr>
         <w:t>Description:</w:t>
       </w:r>
+      <w:r>
+        <w:rPr>
+          <w:b/>
+        </w:rPr>
+        <w:t xml:space="preserve"> Understand the inner workings of d3.js and how it reconciles data with DOM. This chapter is key in order to get robust and beautiful interactivity within the visualizations developed.</w:t>
+      </w:r>
     </w:p>
     <w:p>
       <w:r>
@@ -625,6 +732,7 @@
         </w:numPr>
       </w:pPr>
       <w:r>
+        <w:lastRenderedPageBreak/>
         <w:t>Update</w:t>
       </w:r>
     </w:p>
@@ -709,6 +817,12 @@
         </w:rPr>
         <w:t>Description:</w:t>
       </w:r>
+      <w:r>
+        <w:rPr>
+          <w:b/>
+        </w:rPr>
+        <w:t xml:space="preserve"> This chapter is where the reader will build a map from scratch given a data source of Mexico.  We start by plotting and then add animations via colour transitions, ending with some basic events like clicks and hovers.</w:t>
+      </w:r>
     </w:p>
     <w:p>
       <w:r>
@@ -779,7 +893,6 @@
         </w:numPr>
       </w:pPr>
       <w:r>
-        <w:lastRenderedPageBreak/>
         <w:t>Experiment 3 – adding click events to our visualization</w:t>
       </w:r>
     </w:p>
@@ -876,6 +989,12 @@
         </w:rPr>
         <w:t>Description:</w:t>
       </w:r>
+      <w:r>
+        <w:rPr>
+          <w:b/>
+        </w:rPr>
+        <w:t xml:space="preserve"> Covers in depth interactivity with maps extending from basic clicks and hovers to zooms, pans and dragging. </w:t>
+      </w:r>
     </w:p>
     <w:p>
       <w:r>
@@ -995,6 +1114,7 @@
         <w:rPr>
           <w:b/>
         </w:rPr>
+        <w:lastRenderedPageBreak/>
         <w:t>Skills learned:</w:t>
       </w:r>
       <w:r>
@@ -1032,6 +1152,26 @@
           <w:b/>
         </w:rPr>
         <w:t>Description:</w:t>
+      </w:r>
+      <w:r>
+        <w:rPr>
+          <w:b/>
+        </w:rPr>
+        <w:t xml:space="preserve"> Leveraging map data is hard and tedious and in this chapter we share key sources to finding that data and compressing it according to the reader’s needs. We cover </w:t>
+      </w:r>
+      <w:proofErr w:type="spellStart"/>
+      <w:r>
+        <w:rPr>
+          <w:b/>
+        </w:rPr>
+        <w:t>deeploiy</w:t>
+      </w:r>
+      <w:proofErr w:type="spellEnd"/>
+      <w:r>
+        <w:rPr>
+          <w:b/>
+        </w:rPr>
+        <w:t xml:space="preserve"> topoJSON and the differences between managing topographies and geometries. </w:t>
       </w:r>
     </w:p>
     <w:p>
@@ -1139,6 +1279,20 @@
         </w:rPr>
         <w:t>Description:</w:t>
       </w:r>
+      <w:r>
+        <w:rPr>
+          <w:b/>
+        </w:rPr>
+        <w:t xml:space="preserve"> All good code should be easy to test but with d3.js its surprisingly difficult to achieve. In this chapter we introduce a well-defined pattern that will allow the reader to write testable code and then proceed to write unit tests to accompany</w:t>
+      </w:r>
+      <w:bookmarkStart w:id="4" w:name="_GoBack"/>
+      <w:bookmarkEnd w:id="4"/>
+      <w:r>
+        <w:rPr>
+          <w:b/>
+        </w:rPr>
+        <w:t xml:space="preserve"> the example.</w:t>
+      </w:r>
     </w:p>
     <w:p>
       <w:r>
@@ -1161,7 +1315,6 @@
         <w:rPr>
           <w:b/>
         </w:rPr>
-        <w:lastRenderedPageBreak/>
         <w:t>Topics covered:</w:t>
       </w:r>
     </w:p>
@@ -1256,7 +1409,7 @@
 
 <file path=word/comments.xml><?xml version="1.0" encoding="utf-8"?>
 <w:comments xmlns:wpc="http://schemas.microsoft.com/office/word/2010/wordprocessingCanvas" xmlns:mo="http://schemas.microsoft.com/office/mac/office/2008/main" xmlns:mc="http://schemas.openxmlformats.org/markup-compatibility/2006" xmlns:mv="urn:schemas-microsoft-com:mac:vml" xmlns:o="urn:schemas-microsoft-com:office:office" xmlns:r="http://schemas.openxmlformats.org/officeDocument/2006/relationships" xmlns:m="http://schemas.openxmlformats.org/officeDocument/2006/math" xmlns:v="urn:schemas-microsoft-com:vml" xmlns:wp14="http://schemas.microsoft.com/office/word/2010/wordprocessingDrawing" xmlns:wp="http://schemas.openxmlformats.org/drawingml/2006/wordprocessingDrawing" xmlns:w10="urn:schemas-microsoft-com:office:word" xmlns:w="http://schemas.openxmlformats.org/wordprocessingml/2006/main" xmlns:w14="http://schemas.microsoft.com/office/word/2010/wordml" xmlns:w15="http://schemas.microsoft.com/office/word/2012/wordml" xmlns:wpg="http://schemas.microsoft.com/office/word/2010/wordprocessingGroup" xmlns:wpi="http://schemas.microsoft.com/office/word/2010/wordprocessingInk" xmlns:wne="http://schemas.microsoft.com/office/word/2006/wordml" xmlns:wps="http://schemas.microsoft.com/office/word/2010/wordprocessingShape" mc:Ignorable="w14 w15 wp14">
-  <w:comment w:id="1" w:author="Nitin Dasan" w:date="2017-02-20T18:28:00Z" w:initials="ND">
+  <w:comment w:id="0" w:author="Nitin Dasan" w:date="2017-02-20T18:28:00Z" w:initials="ND">
     <w:p>
       <w:pPr>
         <w:pStyle w:val="CommentText"/>
@@ -1345,6 +1498,22 @@
       </w:pPr>
     </w:p>
   </w:comment>
+  <w:comment w:id="1" w:author="Nitin Dasan" w:date="2015-12-01T11:29:00Z" w:initials="ND">
+    <w:p>
+      <w:pPr>
+        <w:pStyle w:val="CommentText"/>
+      </w:pPr>
+      <w:r>
+        <w:rPr>
+          <w:rStyle w:val="CommentReference"/>
+        </w:rPr>
+        <w:annotationRef/>
+      </w:r>
+      <w:r>
+        <w:t>Please mention the page count for every chapter.</w:t>
+      </w:r>
+    </w:p>
+  </w:comment>
   <w:comment w:id="2" w:author="Nitin Dasan" w:date="2015-12-01T11:29:00Z" w:initials="ND">
     <w:p>
       <w:pPr>
@@ -1357,27 +1526,11 @@
         <w:annotationRef/>
       </w:r>
       <w:r>
-        <w:t>Please mention the page count for every chapter.</w:t>
+        <w:t>Here it is important we mention what the chapter is all about. Please follow this for all chapters.</w:t>
       </w:r>
     </w:p>
   </w:comment>
-  <w:comment w:id="3" w:author="Nitin Dasan" w:date="2015-12-01T11:29:00Z" w:initials="ND">
-    <w:p>
-      <w:pPr>
-        <w:pStyle w:val="CommentText"/>
-      </w:pPr>
-      <w:r>
-        <w:rPr>
-          <w:rStyle w:val="CommentReference"/>
-        </w:rPr>
-        <w:annotationRef/>
-      </w:r>
-      <w:r>
-        <w:t>Here it is important we mention what the chapter is all about. Please follow this for all chapters.</w:t>
-      </w:r>
-    </w:p>
-  </w:comment>
-  <w:comment w:id="4" w:author="Nitin Dasan" w:date="2015-12-01T11:27:00Z" w:initials="ND">
+  <w:comment w:id="3" w:author="Nitin Dasan" w:date="2015-12-01T11:27:00Z" w:initials="ND">
     <w:p>
       <w:pPr>
         <w:pStyle w:val="CommentText"/>
@@ -5040,7 +5193,7 @@
 </file>
 
 <file path=customXml/itemProps1.xml><?xml version="1.0" encoding="utf-8"?>
-<ds:datastoreItem xmlns:ds="http://schemas.openxmlformats.org/officeDocument/2006/customXml" ds:itemID="{1476BA2E-8E95-2049-8DF6-1BCBB9B10875}">
+<ds:datastoreItem xmlns:ds="http://schemas.openxmlformats.org/officeDocument/2006/customXml" ds:itemID="{1A99D5AF-5ED3-684B-9E1E-1BB346B68E8C}">
   <ds:schemaRefs>
     <ds:schemaRef ds:uri="http://schemas.openxmlformats.org/officeDocument/2006/bibliography"/>
   </ds:schemaRefs>

</xml_diff>